<commit_message>
Refreshed Prices for App Server, Changed Text for ASR
Refreshed Prices for App Server, Changed Text for ASR
</commit_message>
<xml_diff>
--- a/Content/Starter Kit - Azure Site Recovery/3 - Architecture - Starter Kit - Site Recovery - Scenarios.docx
+++ b/Content/Starter Kit - Azure Site Recovery/3 - Architecture - Starter Kit - Site Recovery - Scenarios.docx
@@ -1,6 +1,6 @@
 
 <file path=word/document.xml><?xml version="1.0" encoding="utf-8"?>
-<w:document xmlns:wpc="http://schemas.microsoft.com/office/word/2010/wordprocessingCanvas" xmlns:mc="http://schemas.openxmlformats.org/markup-compatibility/2006" xmlns:o="urn:schemas-microsoft-com:office:office" xmlns:r="http://schemas.openxmlformats.org/officeDocument/2006/relationships" xmlns:m="http://schemas.openxmlformats.org/officeDocument/2006/math" xmlns:v="urn:schemas-microsoft-com:vml" xmlns:wp14="http://schemas.microsoft.com/office/word/2010/wordprocessingDrawing" xmlns:wp="http://schemas.openxmlformats.org/drawingml/2006/wordprocessingDrawing" xmlns:w10="urn:schemas-microsoft-com:office:word" xmlns:w="http://schemas.openxmlformats.org/wordprocessingml/2006/main" xmlns:w14="http://schemas.microsoft.com/office/word/2010/wordml" xmlns:w15="http://schemas.microsoft.com/office/word/2012/wordml" xmlns:wpg="http://schemas.microsoft.com/office/word/2010/wordprocessingGroup" xmlns:wpi="http://schemas.microsoft.com/office/word/2010/wordprocessingInk" xmlns:wne="http://schemas.microsoft.com/office/word/2006/wordml" xmlns:wps="http://schemas.microsoft.com/office/word/2010/wordprocessingShape" mc:Ignorable="w14 w15 wp14">
+<w:document xmlns:wpc="http://schemas.microsoft.com/office/word/2010/wordprocessingCanvas" xmlns:cx="http://schemas.microsoft.com/office/drawing/2014/chartex" xmlns:cx1="http://schemas.microsoft.com/office/drawing/2015/9/8/chartex" xmlns:cx2="http://schemas.microsoft.com/office/drawing/2015/10/21/chartex" xmlns:mc="http://schemas.openxmlformats.org/markup-compatibility/2006" xmlns:o="urn:schemas-microsoft-com:office:office" xmlns:r="http://schemas.openxmlformats.org/officeDocument/2006/relationships" xmlns:m="http://schemas.openxmlformats.org/officeDocument/2006/math" xmlns:v="urn:schemas-microsoft-com:vml" xmlns:wp14="http://schemas.microsoft.com/office/word/2010/wordprocessingDrawing" xmlns:wp="http://schemas.openxmlformats.org/drawingml/2006/wordprocessingDrawing" xmlns:w10="urn:schemas-microsoft-com:office:word" xmlns:w="http://schemas.openxmlformats.org/wordprocessingml/2006/main" xmlns:w14="http://schemas.microsoft.com/office/word/2010/wordml" xmlns:w15="http://schemas.microsoft.com/office/word/2012/wordml" xmlns:w16se="http://schemas.microsoft.com/office/word/2015/wordml/symex" xmlns:wpg="http://schemas.microsoft.com/office/word/2010/wordprocessingGroup" xmlns:wpi="http://schemas.microsoft.com/office/word/2010/wordprocessingInk" xmlns:wne="http://schemas.microsoft.com/office/word/2006/wordml" xmlns:wps="http://schemas.microsoft.com/office/word/2010/wordprocessingShape" mc:Ignorable="w14 w15 w16se wp14">
   <w:body>
     <w:p>
       <w:pPr>
@@ -256,7 +256,7 @@
           <w:noProof/>
           <w:lang w:val="en-US"/>
         </w:rPr>
-        <w:t>22 September 2015</w:t>
+        <w:t>25 March 2016</w:t>
       </w:r>
       <w:r>
         <w:rPr>
@@ -288,7 +288,7 @@
         <w:rPr>
           <w:rFonts w:ascii="Segoe UI Light" w:hAnsi="Segoe UI Light" w:cs="Segoe UI Light"/>
           <w:noProof/>
-          <w:lang w:val="pt-BR" w:eastAsia="pt-BR"/>
+          <w:lang w:val="en-US"/>
         </w:rPr>
         <w:drawing>
           <wp:inline distT="0" distB="0" distL="0" distR="0" wp14:anchorId="4DEFD4BA" wp14:editId="5A1FB552">
@@ -308,7 +308,7 @@
                     </pic:cNvPicPr>
                   </pic:nvPicPr>
                   <pic:blipFill>
-                    <a:blip r:embed="rId9">
+                    <a:blip r:embed="rId10">
                       <a:extLst>
                         <a:ext uri="{28A0092B-C50C-407E-A947-70E740481C1C}">
                           <a14:useLocalDpi xmlns:a14="http://schemas.microsoft.com/office/drawing/2010/main" val="0"/>
@@ -351,7 +351,7 @@
       <w:r>
         <w:rPr>
           <w:rFonts w:ascii="Segoe UI Light" w:hAnsi="Segoe UI Light" w:cs="Segoe UI Light"/>
-          <w:lang w:val="pt-BR" w:eastAsia="pt-BR" w:bidi="ar-SA"/>
+          <w:lang w:eastAsia="en-US" w:bidi="ar-SA"/>
         </w:rPr>
         <w:drawing>
           <wp:anchor distT="0" distB="0" distL="114300" distR="114300" simplePos="0" relativeHeight="251658240" behindDoc="1" locked="0" layoutInCell="1" allowOverlap="1" wp14:anchorId="75D6D680" wp14:editId="036C5CE9">
@@ -387,7 +387,7 @@
                     </pic:cNvPicPr>
                   </pic:nvPicPr>
                   <pic:blipFill>
-                    <a:blip r:embed="rId10">
+                    <a:blip r:embed="rId11">
                       <a:extLst>
                         <a:ext uri="{28A0092B-C50C-407E-A947-70E740481C1C}">
                           <a14:useLocalDpi xmlns:a14="http://schemas.microsoft.com/office/drawing/2010/main" val="0"/>
@@ -651,8 +651,6 @@
             <w:t>Contents</w:t>
           </w:r>
         </w:p>
-        <w:bookmarkStart w:id="0" w:name="_GoBack"/>
-        <w:bookmarkEnd w:id="0"/>
         <w:p>
           <w:pPr>
             <w:pStyle w:val="TOC1"/>
@@ -663,7 +661,7 @@
               <w:caps w:val="0"/>
               <w:sz w:val="22"/>
               <w:szCs w:val="22"/>
-              <w:lang w:val="pt-BR" w:eastAsia="pt-BR" w:bidi="ar-SA"/>
+              <w:lang w:val="es-MX" w:eastAsia="es-MX" w:bidi="ar-SA"/>
             </w:rPr>
           </w:pPr>
           <w:r>
@@ -686,7 +684,7 @@
             </w:rPr>
             <w:fldChar w:fldCharType="separate"/>
           </w:r>
-          <w:hyperlink w:anchor="_Toc430733324" w:history="1">
+          <w:hyperlink w:anchor="_Toc445458763" w:history="1">
             <w:r>
               <w:rPr>
                 <w:rStyle w:val="Hyperlink"/>
@@ -710,7 +708,7 @@
               <w:rPr>
                 <w:webHidden/>
               </w:rPr>
-              <w:instrText xml:space="preserve"> PAGEREF _Toc430733324 \h </w:instrText>
+              <w:instrText xml:space="preserve"> PAGEREF _Toc445458763 \h </w:instrText>
             </w:r>
             <w:r>
               <w:rPr>
@@ -747,10 +745,10 @@
               <w:caps w:val="0"/>
               <w:sz w:val="22"/>
               <w:szCs w:val="22"/>
-              <w:lang w:val="pt-BR" w:eastAsia="pt-BR" w:bidi="ar-SA"/>
+              <w:lang w:val="es-MX" w:eastAsia="es-MX" w:bidi="ar-SA"/>
             </w:rPr>
           </w:pPr>
-          <w:hyperlink w:anchor="_Toc430733325" w:history="1">
+          <w:hyperlink w:anchor="_Toc445458764" w:history="1">
             <w:r>
               <w:rPr>
                 <w:rStyle w:val="Hyperlink"/>
@@ -775,7 +773,7 @@
               <w:rPr>
                 <w:webHidden/>
               </w:rPr>
-              <w:instrText xml:space="preserve"> PAGEREF _Toc430733325 \h </w:instrText>
+              <w:instrText xml:space="preserve"> PAGEREF _Toc445458764 \h </w:instrText>
             </w:r>
             <w:r>
               <w:rPr>
@@ -809,10 +807,10 @@
               <w:rFonts w:asciiTheme="minorHAnsi" w:hAnsiTheme="minorHAnsi"/>
               <w:noProof/>
               <w:sz w:val="22"/>
-              <w:lang w:val="pt-BR" w:eastAsia="pt-BR" w:bidi="ar-SA"/>
+              <w:lang w:val="es-MX" w:eastAsia="es-MX" w:bidi="ar-SA"/>
             </w:rPr>
           </w:pPr>
-          <w:hyperlink w:anchor="_Toc430733326" w:history="1">
+          <w:hyperlink w:anchor="_Toc445458765" w:history="1">
             <w:r>
               <w:rPr>
                 <w:rStyle w:val="Hyperlink"/>
@@ -840,7 +838,7 @@
                 <w:noProof/>
                 <w:webHidden/>
               </w:rPr>
-              <w:instrText xml:space="preserve"> PAGEREF _Toc430733326 \h </w:instrText>
+              <w:instrText xml:space="preserve"> PAGEREF _Toc445458765 \h </w:instrText>
             </w:r>
             <w:r>
               <w:rPr>
@@ -878,10 +876,10 @@
               <w:rFonts w:asciiTheme="minorHAnsi" w:hAnsiTheme="minorHAnsi"/>
               <w:noProof/>
               <w:sz w:val="22"/>
-              <w:lang w:val="pt-BR" w:eastAsia="pt-BR" w:bidi="ar-SA"/>
+              <w:lang w:val="es-MX" w:eastAsia="es-MX" w:bidi="ar-SA"/>
             </w:rPr>
           </w:pPr>
-          <w:hyperlink w:anchor="_Toc430733327" w:history="1">
+          <w:hyperlink w:anchor="_Toc445458766" w:history="1">
             <w:r>
               <w:rPr>
                 <w:rStyle w:val="Hyperlink"/>
@@ -909,7 +907,7 @@
                 <w:noProof/>
                 <w:webHidden/>
               </w:rPr>
-              <w:instrText xml:space="preserve"> PAGEREF _Toc430733327 \h </w:instrText>
+              <w:instrText xml:space="preserve"> PAGEREF _Toc445458766 \h </w:instrText>
             </w:r>
             <w:r>
               <w:rPr>
@@ -950,10 +948,10 @@
               <w:caps w:val="0"/>
               <w:sz w:val="22"/>
               <w:szCs w:val="22"/>
-              <w:lang w:val="pt-BR" w:eastAsia="pt-BR" w:bidi="ar-SA"/>
+              <w:lang w:val="es-MX" w:eastAsia="es-MX" w:bidi="ar-SA"/>
             </w:rPr>
           </w:pPr>
-          <w:hyperlink w:anchor="_Toc430733328" w:history="1">
+          <w:hyperlink w:anchor="_Toc445458767" w:history="1">
             <w:r>
               <w:rPr>
                 <w:rStyle w:val="Hyperlink"/>
@@ -978,7 +976,7 @@
               <w:rPr>
                 <w:webHidden/>
               </w:rPr>
-              <w:instrText xml:space="preserve"> PAGEREF _Toc430733328 \h </w:instrText>
+              <w:instrText xml:space="preserve"> PAGEREF _Toc445458767 \h </w:instrText>
             </w:r>
             <w:r>
               <w:rPr>
@@ -1012,10 +1010,10 @@
               <w:rFonts w:asciiTheme="minorHAnsi" w:hAnsiTheme="minorHAnsi"/>
               <w:noProof/>
               <w:sz w:val="22"/>
-              <w:lang w:val="pt-BR" w:eastAsia="pt-BR" w:bidi="ar-SA"/>
+              <w:lang w:val="es-MX" w:eastAsia="es-MX" w:bidi="ar-SA"/>
             </w:rPr>
           </w:pPr>
-          <w:hyperlink w:anchor="_Toc430733329" w:history="1">
+          <w:hyperlink w:anchor="_Toc445458768" w:history="1">
             <w:r>
               <w:rPr>
                 <w:rStyle w:val="Hyperlink"/>
@@ -1043,7 +1041,7 @@
                 <w:noProof/>
                 <w:webHidden/>
               </w:rPr>
-              <w:instrText xml:space="preserve"> PAGEREF _Toc430733329 \h </w:instrText>
+              <w:instrText xml:space="preserve"> PAGEREF _Toc445458768 \h </w:instrText>
             </w:r>
             <w:r>
               <w:rPr>
@@ -1082,10 +1080,10 @@
             </w:tabs>
             <w:rPr>
               <w:noProof/>
-              <w:lang w:val="pt-BR" w:eastAsia="pt-BR" w:bidi="ar-SA"/>
+              <w:lang w:val="es-MX" w:eastAsia="es-MX" w:bidi="ar-SA"/>
             </w:rPr>
           </w:pPr>
-          <w:hyperlink w:anchor="_Toc430733330" w:history="1">
+          <w:hyperlink w:anchor="_Toc445458769" w:history="1">
             <w:r>
               <w:rPr>
                 <w:rStyle w:val="Hyperlink"/>
@@ -1113,7 +1111,7 @@
                 <w:noProof/>
                 <w:webHidden/>
               </w:rPr>
-              <w:instrText xml:space="preserve"> PAGEREF _Toc430733330 \h </w:instrText>
+              <w:instrText xml:space="preserve"> PAGEREF _Toc445458769 \h </w:instrText>
             </w:r>
             <w:r>
               <w:rPr>
@@ -1152,10 +1150,10 @@
             </w:tabs>
             <w:rPr>
               <w:noProof/>
-              <w:lang w:val="pt-BR" w:eastAsia="pt-BR" w:bidi="ar-SA"/>
+              <w:lang w:val="es-MX" w:eastAsia="es-MX" w:bidi="ar-SA"/>
             </w:rPr>
           </w:pPr>
-          <w:hyperlink w:anchor="_Toc430733331" w:history="1">
+          <w:hyperlink w:anchor="_Toc445458770" w:history="1">
             <w:r>
               <w:rPr>
                 <w:rStyle w:val="Hyperlink"/>
@@ -1183,7 +1181,7 @@
                 <w:noProof/>
                 <w:webHidden/>
               </w:rPr>
-              <w:instrText xml:space="preserve"> PAGEREF _Toc430733331 \h </w:instrText>
+              <w:instrText xml:space="preserve"> PAGEREF _Toc445458770 \h </w:instrText>
             </w:r>
             <w:r>
               <w:rPr>
@@ -1222,10 +1220,10 @@
             </w:tabs>
             <w:rPr>
               <w:noProof/>
-              <w:lang w:val="pt-BR" w:eastAsia="pt-BR" w:bidi="ar-SA"/>
+              <w:lang w:val="es-MX" w:eastAsia="es-MX" w:bidi="ar-SA"/>
             </w:rPr>
           </w:pPr>
-          <w:hyperlink w:anchor="_Toc430733332" w:history="1">
+          <w:hyperlink w:anchor="_Toc445458771" w:history="1">
             <w:r>
               <w:rPr>
                 <w:rStyle w:val="Hyperlink"/>
@@ -1253,7 +1251,7 @@
                 <w:noProof/>
                 <w:webHidden/>
               </w:rPr>
-              <w:instrText xml:space="preserve"> PAGEREF _Toc430733332 \h </w:instrText>
+              <w:instrText xml:space="preserve"> PAGEREF _Toc445458771 \h </w:instrText>
             </w:r>
             <w:r>
               <w:rPr>
@@ -1292,10 +1290,10 @@
             </w:tabs>
             <w:rPr>
               <w:noProof/>
-              <w:lang w:val="pt-BR" w:eastAsia="pt-BR" w:bidi="ar-SA"/>
+              <w:lang w:val="es-MX" w:eastAsia="es-MX" w:bidi="ar-SA"/>
             </w:rPr>
           </w:pPr>
-          <w:hyperlink w:anchor="_Toc430733333" w:history="1">
+          <w:hyperlink w:anchor="_Toc445458772" w:history="1">
             <w:r>
               <w:rPr>
                 <w:rStyle w:val="Hyperlink"/>
@@ -1323,7 +1321,7 @@
                 <w:noProof/>
                 <w:webHidden/>
               </w:rPr>
-              <w:instrText xml:space="preserve"> PAGEREF _Toc430733333 \h </w:instrText>
+              <w:instrText xml:space="preserve"> PAGEREF _Toc445458772 \h </w:instrText>
             </w:r>
             <w:r>
               <w:rPr>
@@ -1344,6 +1342,76 @@
                 <w:webHidden/>
               </w:rPr>
               <w:t>11</w:t>
+            </w:r>
+            <w:r>
+              <w:rPr>
+                <w:noProof/>
+                <w:webHidden/>
+              </w:rPr>
+              <w:fldChar w:fldCharType="end"/>
+            </w:r>
+          </w:hyperlink>
+        </w:p>
+        <w:p>
+          <w:pPr>
+            <w:pStyle w:val="TOC3"/>
+            <w:tabs>
+              <w:tab w:val="right" w:leader="dot" w:pos="8494"/>
+            </w:tabs>
+            <w:rPr>
+              <w:noProof/>
+              <w:lang w:val="es-MX" w:eastAsia="es-MX" w:bidi="ar-SA"/>
+            </w:rPr>
+          </w:pPr>
+          <w:hyperlink w:anchor="_Toc445458773" w:history="1">
+            <w:r>
+              <w:rPr>
+                <w:rStyle w:val="Hyperlink"/>
+                <w:noProof/>
+                <w:lang w:val="en"/>
+              </w:rPr>
+              <w:t>03b – Protecting VMWare to Azure (Enhanced deployment)</w:t>
+            </w:r>
+            <w:r>
+              <w:rPr>
+                <w:noProof/>
+                <w:webHidden/>
+              </w:rPr>
+              <w:tab/>
+            </w:r>
+            <w:r>
+              <w:rPr>
+                <w:noProof/>
+                <w:webHidden/>
+              </w:rPr>
+              <w:fldChar w:fldCharType="begin"/>
+            </w:r>
+            <w:r>
+              <w:rPr>
+                <w:noProof/>
+                <w:webHidden/>
+              </w:rPr>
+              <w:instrText xml:space="preserve"> PAGEREF _Toc445458773 \h </w:instrText>
+            </w:r>
+            <w:r>
+              <w:rPr>
+                <w:noProof/>
+                <w:webHidden/>
+              </w:rPr>
+            </w:r>
+            <w:r>
+              <w:rPr>
+                <w:noProof/>
+                <w:webHidden/>
+              </w:rPr>
+              <w:fldChar w:fldCharType="separate"/>
+            </w:r>
+            <w:r>
+              <w:rPr>
+                <w:noProof/>
+                <w:webHidden/>
+              </w:rPr>
+              <w:t>12</w:t>
             </w:r>
             <w:r>
               <w:rPr>
@@ -1513,7 +1581,7 @@
           <w:lang w:val="en-US"/>
         </w:rPr>
       </w:pPr>
-      <w:bookmarkStart w:id="1" w:name="_Toc430733324"/>
+      <w:bookmarkStart w:id="0" w:name="_Toc445458763"/>
       <w:r>
         <w:rPr>
           <w:rFonts w:ascii="Segoe UI Light" w:hAnsi="Segoe UI Light" w:cs="Segoe UI Light"/>
@@ -1521,7 +1589,7 @@
         </w:rPr>
         <w:t>Overview</w:t>
       </w:r>
-      <w:bookmarkEnd w:id="1"/>
+      <w:bookmarkEnd w:id="0"/>
     </w:p>
     <w:p>
       <w:pPr>
@@ -1541,7 +1609,27 @@
           <w:spacing w:val="0"/>
           <w:lang w:val="en-US"/>
         </w:rPr>
-        <w:t>Availability has been traditionally viewed as recovery in the cloud, but Microsoft breaks this mold and sets a new standard with Availability on Demand. Once a connection from your datacenter to Azure is established, your servers are replicated, much like a traditional recovery or backup solutions. With your data now in Azure, you not only have the safety net of being able to leverage Azure as a secondary site in a time of need, but you also have unfettered access to the robust compute and storage capacity of Azure. Since your data is already in Azure, standing up a replicated workload in Azure for DevTest, or assigning a larger Azure template to provide additional compute capacity is as simple as a few clicks – without affecting your on premises production workload. Just as easy as getting your data into Azure, bring it back on premises in the same manner, even if a physical server or VMware virtual machine.</w:t>
+        <w:t xml:space="preserve">Availability has been traditionally viewed as recovery in the cloud, but Microsoft breaks this mold and sets a new standard with Availability on Demand. Once a connection from your datacenter to Azure is established, your servers are replicated, much like a traditional recovery or backup solutions. With your data now in Azure, you not only have the safety net of being able to leverage Azure as a secondary site in a time of need, but you also have unfettered access to the robust compute and storage capacity of Azure. Since your data is already in Azure, standing up a replicated workload in Azure for DevTest, or assigning a larger Azure template to provide additional compute capacity is as simple as a few clicks – without affecting </w:t>
+      </w:r>
+      <w:proofErr w:type="gramStart"/>
+      <w:r>
+        <w:rPr>
+          <w:rFonts w:ascii="Segoe UI Light" w:eastAsiaTheme="minorHAnsi" w:hAnsi="Segoe UI Light" w:cs="Segoe UI Light"/>
+          <w:color w:val="auto"/>
+          <w:spacing w:val="0"/>
+          <w:lang w:val="en-US"/>
+        </w:rPr>
+        <w:t>your</w:t>
+      </w:r>
+      <w:proofErr w:type="gramEnd"/>
+      <w:r>
+        <w:rPr>
+          <w:rFonts w:ascii="Segoe UI Light" w:eastAsiaTheme="minorHAnsi" w:hAnsi="Segoe UI Light" w:cs="Segoe UI Light"/>
+          <w:color w:val="auto"/>
+          <w:spacing w:val="0"/>
+          <w:lang w:val="en-US"/>
+        </w:rPr>
+        <w:t xml:space="preserve"> on premises production workload. Just as easy as getting your data into Azure, bring it back on premises in the same manner, even if a physical server or VMware virtual machine.</w:t>
       </w:r>
     </w:p>
     <w:p>
@@ -1564,7 +1652,7 @@
         <w:rPr>
           <w:rFonts w:ascii="Segoe UI Light" w:hAnsi="Segoe UI Light" w:cs="Segoe UI Light"/>
           <w:noProof/>
-          <w:lang w:val="pt-BR" w:eastAsia="pt-BR"/>
+          <w:lang w:val="en-US"/>
         </w:rPr>
         <w:drawing>
           <wp:inline distT="0" distB="0" distL="0" distR="0" wp14:anchorId="3EC6A3D3" wp14:editId="47463F2A">
@@ -1582,7 +1670,7 @@
                     <pic:cNvPicPr/>
                   </pic:nvPicPr>
                   <pic:blipFill>
-                    <a:blip r:embed="rId11"/>
+                    <a:blip r:embed="rId12"/>
                     <a:stretch>
                       <a:fillRect/>
                     </a:stretch>
@@ -1688,7 +1776,7 @@
           <w:lang w:val="en"/>
         </w:rPr>
       </w:pPr>
-      <w:bookmarkStart w:id="2" w:name="_Toc430733325"/>
+      <w:bookmarkStart w:id="1" w:name="_Toc445458764"/>
       <w:r>
         <w:rPr>
           <w:rFonts w:ascii="Segoe UI Light" w:hAnsi="Segoe UI Light" w:cs="Segoe UI Light"/>
@@ -1704,7 +1792,7 @@
         </w:rPr>
         <w:t xml:space="preserve"> Description</w:t>
       </w:r>
-      <w:bookmarkEnd w:id="2"/>
+      <w:bookmarkEnd w:id="1"/>
     </w:p>
     <w:p>
       <w:pPr>
@@ -1801,7 +1889,7 @@
           <w:lang w:val="en-US"/>
         </w:rPr>
       </w:pPr>
-      <w:bookmarkStart w:id="3" w:name="_Toc430733326"/>
+      <w:bookmarkStart w:id="2" w:name="_Toc445458765"/>
       <w:r>
         <w:rPr>
           <w:rFonts w:ascii="Segoe UI Light" w:hAnsi="Segoe UI Light" w:cs="Segoe UI Light"/>
@@ -1809,7 +1897,7 @@
         </w:rPr>
         <w:t>Protecting to Azure</w:t>
       </w:r>
-      <w:bookmarkEnd w:id="3"/>
+      <w:bookmarkEnd w:id="2"/>
     </w:p>
     <w:p>
       <w:pPr>
@@ -1891,7 +1979,7 @@
         <w:rPr>
           <w:rFonts w:ascii="Segoe UI Light" w:hAnsi="Segoe UI Light" w:cs="Segoe UI Light"/>
           <w:noProof/>
-          <w:lang w:val="pt-BR" w:eastAsia="pt-BR"/>
+          <w:lang w:val="en-US"/>
         </w:rPr>
         <w:drawing>
           <wp:inline distT="0" distB="0" distL="0" distR="0" wp14:anchorId="07E1CBDD" wp14:editId="7C56A331">
@@ -1911,7 +1999,7 @@
                     </pic:cNvPicPr>
                   </pic:nvPicPr>
                   <pic:blipFill>
-                    <a:blip r:embed="rId12" cstate="print">
+                    <a:blip r:embed="rId13" cstate="print">
                       <a:extLst>
                         <a:ext uri="{28A0092B-C50C-407E-A947-70E740481C1C}">
                           <a14:useLocalDpi xmlns:a14="http://schemas.microsoft.com/office/drawing/2010/main" val="0"/>
@@ -2016,7 +2104,7 @@
                 <w:rFonts w:ascii="Segoe UI Light" w:hAnsi="Segoe UI Light" w:cs="Segoe UI Light"/>
                 <w:noProof/>
                 <w:color w:val="000000" w:themeColor="text1"/>
-                <w:lang w:val="pt-BR" w:eastAsia="pt-BR"/>
+                <w:lang w:val="en-US"/>
               </w:rPr>
               <w:drawing>
                 <wp:inline distT="0" distB="0" distL="0" distR="0" wp14:anchorId="0A907B3B" wp14:editId="7BEC2C7B">
@@ -2036,7 +2124,7 @@
                           </pic:cNvPicPr>
                         </pic:nvPicPr>
                         <pic:blipFill>
-                          <a:blip r:embed="rId13" cstate="print">
+                          <a:blip r:embed="rId14" cstate="print">
                             <a:extLst>
                               <a:ext uri="{28A0092B-C50C-407E-A947-70E740481C1C}">
                                 <a14:useLocalDpi xmlns:a14="http://schemas.microsoft.com/office/drawing/2010/main" val="0"/>
@@ -2124,7 +2212,7 @@
                 <w:rFonts w:ascii="Segoe UI Light" w:hAnsi="Segoe UI Light" w:cs="Segoe UI Light"/>
                 <w:noProof/>
                 <w:color w:val="333333"/>
-                <w:lang w:val="pt-BR" w:eastAsia="pt-BR"/>
+                <w:lang w:val="en-US"/>
               </w:rPr>
               <w:drawing>
                 <wp:inline distT="0" distB="0" distL="0" distR="0" wp14:anchorId="5DFDB203" wp14:editId="6E2C5295">
@@ -2144,7 +2232,7 @@
                           </pic:cNvPicPr>
                         </pic:nvPicPr>
                         <pic:blipFill>
-                          <a:blip r:embed="rId14" cstate="print">
+                          <a:blip r:embed="rId15" cstate="print">
                             <a:extLst>
                               <a:ext uri="{28A0092B-C50C-407E-A947-70E740481C1C}">
                                 <a14:useLocalDpi xmlns:a14="http://schemas.microsoft.com/office/drawing/2010/main" val="0"/>
@@ -2224,7 +2312,7 @@
               <w:rPr>
                 <w:rFonts w:ascii="Segoe UI Light" w:hAnsi="Segoe UI Light" w:cs="Segoe UI Light"/>
                 <w:noProof/>
-                <w:lang w:val="pt-BR" w:eastAsia="pt-BR"/>
+                <w:lang w:val="en-US"/>
               </w:rPr>
               <w:drawing>
                 <wp:inline distT="0" distB="0" distL="0" distR="0" wp14:anchorId="71EC7FD9" wp14:editId="286F46F0">
@@ -2244,7 +2332,7 @@
                           </pic:cNvPicPr>
                         </pic:nvPicPr>
                         <pic:blipFill>
-                          <a:blip r:embed="rId15" cstate="print">
+                          <a:blip r:embed="rId16" cstate="print">
                             <a:extLst>
                               <a:ext uri="{28A0092B-C50C-407E-A947-70E740481C1C}">
                                 <a14:useLocalDpi xmlns:a14="http://schemas.microsoft.com/office/drawing/2010/main" val="0"/>
@@ -2305,7 +2393,7 @@
           <w:lang w:val="en-US"/>
         </w:rPr>
       </w:pPr>
-      <w:bookmarkStart w:id="4" w:name="_Toc430733327"/>
+      <w:bookmarkStart w:id="3" w:name="_Toc445458766"/>
       <w:r>
         <w:rPr>
           <w:rFonts w:ascii="Segoe UI Light" w:hAnsi="Segoe UI Light" w:cs="Segoe UI Light"/>
@@ -2321,7 +2409,7 @@
         </w:rPr>
         <w:t>ction to Secondary Site</w:t>
       </w:r>
-      <w:bookmarkEnd w:id="4"/>
+      <w:bookmarkEnd w:id="3"/>
     </w:p>
     <w:p>
       <w:pPr>
@@ -2379,7 +2467,7 @@
         <w:rPr>
           <w:rFonts w:ascii="Segoe UI Light" w:hAnsi="Segoe UI Light" w:cs="Segoe UI Light"/>
           <w:noProof/>
-          <w:lang w:val="pt-BR" w:eastAsia="pt-BR"/>
+          <w:lang w:val="en-US"/>
         </w:rPr>
         <w:drawing>
           <wp:inline distT="0" distB="0" distL="0" distR="0" wp14:anchorId="7E0BE4B2" wp14:editId="420AF10D">
@@ -2399,7 +2487,7 @@
                     </pic:cNvPicPr>
                   </pic:nvPicPr>
                   <pic:blipFill>
-                    <a:blip r:embed="rId16" cstate="print">
+                    <a:blip r:embed="rId17" cstate="print">
                       <a:extLst>
                         <a:ext uri="{28A0092B-C50C-407E-A947-70E740481C1C}">
                           <a14:useLocalDpi xmlns:a14="http://schemas.microsoft.com/office/drawing/2010/main" val="0"/>
@@ -2482,7 +2570,7 @@
               <w:rPr>
                 <w:rFonts w:ascii="Segoe UI Light" w:hAnsi="Segoe UI Light" w:cs="Segoe UI Light"/>
                 <w:noProof/>
-                <w:lang w:val="pt-BR" w:eastAsia="pt-BR"/>
+                <w:lang w:val="en-US"/>
               </w:rPr>
               <w:drawing>
                 <wp:inline distT="0" distB="0" distL="0" distR="0" wp14:anchorId="4163D429" wp14:editId="2627AB53">
@@ -2502,7 +2590,7 @@
                           </pic:cNvPicPr>
                         </pic:nvPicPr>
                         <pic:blipFill>
-                          <a:blip r:embed="rId17" cstate="print">
+                          <a:blip r:embed="rId18" cstate="print">
                             <a:extLst>
                               <a:ext uri="{28A0092B-C50C-407E-A947-70E740481C1C}">
                                 <a14:useLocalDpi xmlns:a14="http://schemas.microsoft.com/office/drawing/2010/main" val="0"/>
@@ -2598,7 +2686,7 @@
               <w:rPr>
                 <w:rFonts w:ascii="Segoe UI Light" w:hAnsi="Segoe UI Light" w:cs="Segoe UI Light"/>
                 <w:noProof/>
-                <w:lang w:val="pt-BR" w:eastAsia="pt-BR"/>
+                <w:lang w:val="en-US"/>
               </w:rPr>
               <w:drawing>
                 <wp:inline distT="0" distB="0" distL="0" distR="0" wp14:anchorId="05467C2B" wp14:editId="41B95A4F">
@@ -2618,7 +2706,7 @@
                           </pic:cNvPicPr>
                         </pic:nvPicPr>
                         <pic:blipFill>
-                          <a:blip r:embed="rId18" cstate="print">
+                          <a:blip r:embed="rId19" cstate="print">
                             <a:extLst>
                               <a:ext uri="{28A0092B-C50C-407E-A947-70E740481C1C}">
                                 <a14:useLocalDpi xmlns:a14="http://schemas.microsoft.com/office/drawing/2010/main" val="0"/>
@@ -2699,7 +2787,7 @@
               <w:rPr>
                 <w:rFonts w:ascii="Segoe UI Light" w:hAnsi="Segoe UI Light" w:cs="Segoe UI Light"/>
                 <w:noProof/>
-                <w:lang w:val="pt-BR" w:eastAsia="pt-BR"/>
+                <w:lang w:val="en-US"/>
               </w:rPr>
               <w:drawing>
                 <wp:inline distT="0" distB="0" distL="0" distR="0" wp14:anchorId="66D8E9CB" wp14:editId="225DA638">
@@ -2719,7 +2807,7 @@
                           </pic:cNvPicPr>
                         </pic:nvPicPr>
                         <pic:blipFill rotWithShape="1">
-                          <a:blip r:embed="rId19" cstate="print">
+                          <a:blip r:embed="rId20" cstate="print">
                             <a:extLst>
                               <a:ext uri="{28A0092B-C50C-407E-A947-70E740481C1C}">
                                 <a14:useLocalDpi xmlns:a14="http://schemas.microsoft.com/office/drawing/2010/main" val="0"/>
@@ -2819,7 +2907,7 @@
           <w:lang w:val="en"/>
         </w:rPr>
       </w:pPr>
-      <w:bookmarkStart w:id="5" w:name="_Toc430733328"/>
+      <w:bookmarkStart w:id="4" w:name="_Toc445458767"/>
       <w:r>
         <w:rPr>
           <w:rFonts w:ascii="Segoe UI Light" w:hAnsi="Segoe UI Light" w:cs="Segoe UI Light"/>
@@ -2833,16 +2921,9 @@
           <w:rFonts w:ascii="Segoe UI Light" w:hAnsi="Segoe UI Light" w:cs="Segoe UI Light"/>
           <w:lang w:val="en"/>
         </w:rPr>
-        <w:t xml:space="preserve"> and </w:t>
-      </w:r>
-      <w:r>
-        <w:rPr>
-          <w:rFonts w:ascii="Segoe UI Light" w:hAnsi="Segoe UI Light" w:cs="Segoe UI Light"/>
-          <w:lang w:val="en"/>
-        </w:rPr>
-        <w:t>Architecture</w:t>
-      </w:r>
-      <w:bookmarkEnd w:id="5"/>
+        <w:t xml:space="preserve"> and Architecture</w:t>
+      </w:r>
+      <w:bookmarkEnd w:id="4"/>
     </w:p>
     <w:p>
       <w:pPr>
@@ -3045,7 +3126,7 @@
           <w:lang w:val="en-US"/>
         </w:rPr>
       </w:pPr>
-      <w:bookmarkStart w:id="6" w:name="_Toc430733329"/>
+      <w:bookmarkStart w:id="5" w:name="_Toc445458768"/>
       <w:r>
         <w:rPr>
           <w:rFonts w:ascii="Segoe UI Light" w:hAnsi="Segoe UI Light" w:cs="Segoe UI Light"/>
@@ -3053,7 +3134,7 @@
         </w:rPr>
         <w:t>Architecture Details</w:t>
       </w:r>
-      <w:bookmarkEnd w:id="6"/>
+      <w:bookmarkEnd w:id="5"/>
     </w:p>
     <w:p>
       <w:pPr>
@@ -3117,7 +3198,7 @@
           <w:lang w:val="en"/>
         </w:rPr>
       </w:pPr>
-      <w:bookmarkStart w:id="7" w:name="_Toc430733330"/>
+      <w:bookmarkStart w:id="6" w:name="_Toc445458769"/>
       <w:r>
         <w:rPr>
           <w:lang w:val="en"/>
@@ -3125,21 +3206,37 @@
         <w:lastRenderedPageBreak/>
         <w:t>1a - Protecting to Azure</w:t>
       </w:r>
-      <w:bookmarkEnd w:id="7"/>
-    </w:p>
-    <w:p>
-      <w:pPr>
-        <w:rPr>
-          <w:rFonts w:ascii="Segoe UI Light" w:hAnsi="Segoe UI Light" w:cs="Segoe UI Light"/>
-          <w:lang w:val="en-US"/>
-        </w:rPr>
-      </w:pPr>
-      <w:r>
-        <w:rPr>
-          <w:rFonts w:ascii="Segoe UI Light" w:hAnsi="Segoe UI Light" w:cs="Segoe UI Light"/>
-          <w:lang w:val="en-US"/>
-        </w:rPr>
-        <w:t>This diagram represents the protection of an on-premise workload</w:t>
+      <w:bookmarkEnd w:id="6"/>
+    </w:p>
+    <w:p>
+      <w:pPr>
+        <w:rPr>
+          <w:rFonts w:ascii="Segoe UI Light" w:hAnsi="Segoe UI Light" w:cs="Segoe UI Light"/>
+          <w:lang w:val="en-US"/>
+        </w:rPr>
+      </w:pPr>
+      <w:r>
+        <w:rPr>
+          <w:rFonts w:ascii="Segoe UI Light" w:hAnsi="Segoe UI Light" w:cs="Segoe UI Light"/>
+          <w:lang w:val="en-US"/>
+        </w:rPr>
+        <w:t xml:space="preserve">This diagram represents the protection of an </w:t>
+      </w:r>
+      <w:proofErr w:type="spellStart"/>
+      <w:r>
+        <w:rPr>
+          <w:rFonts w:ascii="Segoe UI Light" w:hAnsi="Segoe UI Light" w:cs="Segoe UI Light"/>
+          <w:lang w:val="en-US"/>
+        </w:rPr>
+        <w:t>on-premise</w:t>
+      </w:r>
+      <w:proofErr w:type="spellEnd"/>
+      <w:r>
+        <w:rPr>
+          <w:rFonts w:ascii="Segoe UI Light" w:hAnsi="Segoe UI Light" w:cs="Segoe UI Light"/>
+          <w:lang w:val="en-US"/>
+        </w:rPr>
+        <w:t xml:space="preserve"> workload</w:t>
       </w:r>
       <w:r>
         <w:rPr>
@@ -3178,10 +3275,10 @@
             <v:path o:extrusionok="f" gradientshapeok="t" o:connecttype="rect"/>
             <o:lock v:ext="edit" aspectratio="t"/>
           </v:shapetype>
-          <v:shape id="_x0000_i1025" type="#_x0000_t75" style="width:425pt;height:295.5pt" o:ole="">
-            <v:imagedata r:id="rId20" o:title=""/>
+          <v:shape id="_x0000_i1025" type="#_x0000_t75" style="width:425.35pt;height:295.05pt" o:ole="">
+            <v:imagedata r:id="rId21" o:title=""/>
           </v:shape>
-          <o:OLEObject Type="Embed" ProgID="Visio.Drawing.15" ShapeID="_x0000_i1025" DrawAspect="Content" ObjectID="_1504475171" r:id="rId21"/>
+          <o:OLEObject Type="Embed" ProgID="Visio.Drawing.15" ShapeID="_x0000_i1025" DrawAspect="Content" ObjectID="_1520426615" r:id="rId22"/>
         </w:object>
       </w:r>
     </w:p>
@@ -3426,7 +3523,7 @@
       <w:r>
         <w:rPr>
           <w:noProof/>
-          <w:lang w:val="pt-BR" w:eastAsia="pt-BR"/>
+          <w:lang w:val="en-US"/>
         </w:rPr>
         <w:drawing>
           <wp:inline distT="0" distB="0" distL="0" distR="0" wp14:anchorId="69C7397D" wp14:editId="4919A6DA">
@@ -3444,7 +3541,7 @@
                     <pic:cNvPicPr/>
                   </pic:nvPicPr>
                   <pic:blipFill rotWithShape="1">
-                    <a:blip r:embed="rId22"/>
+                    <a:blip r:embed="rId23"/>
                     <a:srcRect t="25668"/>
                     <a:stretch/>
                   </pic:blipFill>
@@ -3509,7 +3606,7 @@
           <w:lang w:val="en"/>
         </w:rPr>
       </w:pPr>
-      <w:bookmarkStart w:id="8" w:name="_Toc430733331"/>
+      <w:bookmarkStart w:id="7" w:name="_Toc445458770"/>
       <w:r>
         <w:rPr>
           <w:lang w:val="en"/>
@@ -3517,7 +3614,7 @@
         <w:lastRenderedPageBreak/>
         <w:t>1b – Migrating to Azure</w:t>
       </w:r>
-      <w:bookmarkEnd w:id="8"/>
+      <w:bookmarkEnd w:id="7"/>
     </w:p>
     <w:p>
       <w:pPr>
@@ -3545,7 +3642,23 @@
           <w:rFonts w:ascii="Segoe UI Light" w:hAnsi="Segoe UI Light" w:cs="Segoe UI Light"/>
           <w:lang w:val="en-US"/>
         </w:rPr>
-        <w:t xml:space="preserve"> of an on-premise workload to Microsoft </w:t>
+        <w:t xml:space="preserve"> of an </w:t>
+      </w:r>
+      <w:proofErr w:type="spellStart"/>
+      <w:r>
+        <w:rPr>
+          <w:rFonts w:ascii="Segoe UI Light" w:hAnsi="Segoe UI Light" w:cs="Segoe UI Light"/>
+          <w:lang w:val="en-US"/>
+        </w:rPr>
+        <w:t>on-premise</w:t>
+      </w:r>
+      <w:proofErr w:type="spellEnd"/>
+      <w:r>
+        <w:rPr>
+          <w:rFonts w:ascii="Segoe UI Light" w:hAnsi="Segoe UI Light" w:cs="Segoe UI Light"/>
+          <w:lang w:val="en-US"/>
+        </w:rPr>
+        <w:t xml:space="preserve"> workload to Microsoft </w:t>
       </w:r>
       <w:r>
         <w:rPr>
@@ -3558,10 +3671,10 @@
     <w:p>
       <w:r>
         <w:object w:dxaOrig="15661" w:dyaOrig="10876" w14:anchorId="155D727D">
-          <v:shape id="_x0000_i1026" type="#_x0000_t75" style="width:425pt;height:295.5pt" o:ole="">
-            <v:imagedata r:id="rId23" o:title=""/>
+          <v:shape id="_x0000_i1026" type="#_x0000_t75" style="width:425.35pt;height:295.05pt" o:ole="">
+            <v:imagedata r:id="rId24" o:title=""/>
           </v:shape>
-          <o:OLEObject Type="Embed" ProgID="Visio.Drawing.15" ShapeID="_x0000_i1026" DrawAspect="Content" ObjectID="_1504475172" r:id="rId24"/>
+          <o:OLEObject Type="Embed" ProgID="Visio.Drawing.15" ShapeID="_x0000_i1026" DrawAspect="Content" ObjectID="_1520426616" r:id="rId25"/>
         </w:object>
       </w:r>
     </w:p>
@@ -3639,14 +3752,7 @@
           <w:rFonts w:ascii="Segoe UI Light" w:hAnsi="Segoe UI Light" w:cs="Segoe UI Light"/>
           <w:lang w:val="en-US"/>
         </w:rPr>
-        <w:t>3 instances p</w:t>
-      </w:r>
-      <w:r>
-        <w:rPr>
-          <w:rFonts w:ascii="Segoe UI Light" w:hAnsi="Segoe UI Light" w:cs="Segoe UI Light"/>
-          <w:lang w:val="en-US"/>
-        </w:rPr>
-        <w:t xml:space="preserve">rotected </w:t>
+        <w:t xml:space="preserve">3 instances protected </w:t>
       </w:r>
       <w:r>
         <w:rPr>
@@ -3700,14 +3806,7 @@
           <w:rFonts w:ascii="Segoe UI Light" w:hAnsi="Segoe UI Light" w:cs="Segoe UI Light"/>
           <w:lang w:val="en-US"/>
         </w:rPr>
-        <w:t xml:space="preserve">744 hours per month </w:t>
-      </w:r>
-      <w:r>
-        <w:rPr>
-          <w:rFonts w:ascii="Segoe UI Light" w:hAnsi="Segoe UI Light" w:cs="Segoe UI Light"/>
-          <w:lang w:val="en-US"/>
-        </w:rPr>
-        <w:t>for all virtual machines;</w:t>
+        <w:t>744 hours per month for all virtual machines;</w:t>
       </w:r>
     </w:p>
     <w:p>
@@ -3810,7 +3909,7 @@
       <w:r>
         <w:rPr>
           <w:noProof/>
-          <w:lang w:val="pt-BR" w:eastAsia="pt-BR"/>
+          <w:lang w:val="en-US"/>
         </w:rPr>
         <w:drawing>
           <wp:inline distT="0" distB="0" distL="0" distR="0" wp14:anchorId="4C011A3E" wp14:editId="5D8F8C52">
@@ -3828,7 +3927,7 @@
                     <pic:cNvPicPr/>
                   </pic:nvPicPr>
                   <pic:blipFill rotWithShape="1">
-                    <a:blip r:embed="rId25"/>
+                    <a:blip r:embed="rId26"/>
                     <a:srcRect t="25570"/>
                     <a:stretch/>
                   </pic:blipFill>
@@ -3886,7 +3985,7 @@
           <w:lang w:val="en"/>
         </w:rPr>
       </w:pPr>
-      <w:bookmarkStart w:id="9" w:name="_Toc430733332"/>
+      <w:bookmarkStart w:id="8" w:name="_Toc445458771"/>
       <w:r>
         <w:rPr>
           <w:lang w:val="en"/>
@@ -3894,7 +3993,7 @@
         <w:lastRenderedPageBreak/>
         <w:t>02 – Protecting to a Secondary Site</w:t>
       </w:r>
-      <w:bookmarkEnd w:id="9"/>
+      <w:bookmarkEnd w:id="8"/>
     </w:p>
     <w:p>
       <w:pPr>
@@ -3982,10 +4081,10 @@
       </w:pPr>
       <w:r>
         <w:object w:dxaOrig="15856" w:dyaOrig="11235" w14:anchorId="2EBEB75A">
-          <v:shape id="_x0000_i1027" type="#_x0000_t75" style="width:425pt;height:300.9pt" o:ole="">
-            <v:imagedata r:id="rId26" o:title=""/>
+          <v:shape id="_x0000_i1027" type="#_x0000_t75" style="width:424.95pt;height:301.25pt" o:ole="">
+            <v:imagedata r:id="rId27" o:title=""/>
           </v:shape>
-          <o:OLEObject Type="Embed" ProgID="Visio.Drawing.15" ShapeID="_x0000_i1027" DrawAspect="Content" ObjectID="_1504475173" r:id="rId27"/>
+          <o:OLEObject Type="Embed" ProgID="Visio.Drawing.15" ShapeID="_x0000_i1027" DrawAspect="Content" ObjectID="_1520426617" r:id="rId28"/>
         </w:object>
       </w:r>
       <w:r>
@@ -4050,12 +4149,21 @@
         </w:rPr>
         <w:t xml:space="preserve">6 </w:t>
       </w:r>
-      <w:r>
-        <w:rPr>
-          <w:rFonts w:ascii="Segoe UI Light" w:hAnsi="Segoe UI Light" w:cs="Segoe UI Light"/>
-          <w:lang w:val="en-US"/>
-        </w:rPr>
-        <w:t>intances p</w:t>
+      <w:proofErr w:type="spellStart"/>
+      <w:r>
+        <w:rPr>
+          <w:rFonts w:ascii="Segoe UI Light" w:hAnsi="Segoe UI Light" w:cs="Segoe UI Light"/>
+          <w:lang w:val="en-US"/>
+        </w:rPr>
+        <w:t>intances</w:t>
+      </w:r>
+      <w:proofErr w:type="spellEnd"/>
+      <w:r>
+        <w:rPr>
+          <w:rFonts w:ascii="Segoe UI Light" w:hAnsi="Segoe UI Light" w:cs="Segoe UI Light"/>
+          <w:lang w:val="en-US"/>
+        </w:rPr>
+        <w:t xml:space="preserve"> p</w:t>
       </w:r>
       <w:r>
         <w:rPr>
@@ -4089,7 +4197,7 @@
       <w:r>
         <w:rPr>
           <w:noProof/>
-          <w:lang w:val="pt-BR" w:eastAsia="pt-BR"/>
+          <w:lang w:val="en-US"/>
         </w:rPr>
         <w:drawing>
           <wp:inline distT="0" distB="0" distL="0" distR="0" wp14:anchorId="1EB87B05" wp14:editId="76C47A98">
@@ -4107,7 +4215,7 @@
                     <pic:cNvPicPr/>
                   </pic:nvPicPr>
                   <pic:blipFill rotWithShape="1">
-                    <a:blip r:embed="rId28"/>
+                    <a:blip r:embed="rId29"/>
                     <a:srcRect t="25562"/>
                     <a:stretch/>
                   </pic:blipFill>
@@ -4188,7 +4296,7 @@
           <w:lang w:val="en"/>
         </w:rPr>
       </w:pPr>
-      <w:bookmarkStart w:id="10" w:name="_Toc430733333"/>
+      <w:bookmarkStart w:id="9" w:name="_Toc445458772"/>
       <w:r>
         <w:rPr>
           <w:lang w:val="en"/>
@@ -4196,21 +4304,37 @@
         <w:lastRenderedPageBreak/>
         <w:t>03 – Protecting VMWare to Azure</w:t>
       </w:r>
-      <w:bookmarkEnd w:id="10"/>
-    </w:p>
-    <w:p>
-      <w:pPr>
-        <w:rPr>
-          <w:rFonts w:ascii="Segoe UI Light" w:hAnsi="Segoe UI Light" w:cs="Segoe UI Light"/>
-          <w:lang w:val="en-US"/>
-        </w:rPr>
-      </w:pPr>
-      <w:r>
-        <w:rPr>
-          <w:rFonts w:ascii="Segoe UI Light" w:hAnsi="Segoe UI Light" w:cs="Segoe UI Light"/>
-          <w:lang w:val="en-US"/>
-        </w:rPr>
-        <w:t xml:space="preserve">This diagram represents the protection of an on-premise </w:t>
+      <w:bookmarkEnd w:id="9"/>
+    </w:p>
+    <w:p>
+      <w:pPr>
+        <w:rPr>
+          <w:rFonts w:ascii="Segoe UI Light" w:hAnsi="Segoe UI Light" w:cs="Segoe UI Light"/>
+          <w:lang w:val="en-US"/>
+        </w:rPr>
+      </w:pPr>
+      <w:r>
+        <w:rPr>
+          <w:rFonts w:ascii="Segoe UI Light" w:hAnsi="Segoe UI Light" w:cs="Segoe UI Light"/>
+          <w:lang w:val="en-US"/>
+        </w:rPr>
+        <w:t xml:space="preserve">This diagram represents the protection of an </w:t>
+      </w:r>
+      <w:proofErr w:type="spellStart"/>
+      <w:r>
+        <w:rPr>
+          <w:rFonts w:ascii="Segoe UI Light" w:hAnsi="Segoe UI Light" w:cs="Segoe UI Light"/>
+          <w:lang w:val="en-US"/>
+        </w:rPr>
+        <w:t>on-premise</w:t>
+      </w:r>
+      <w:proofErr w:type="spellEnd"/>
+      <w:r>
+        <w:rPr>
+          <w:rFonts w:ascii="Segoe UI Light" w:hAnsi="Segoe UI Light" w:cs="Segoe UI Light"/>
+          <w:lang w:val="en-US"/>
+        </w:rPr>
+        <w:t xml:space="preserve"> </w:t>
       </w:r>
       <w:r>
         <w:rPr>
@@ -4244,10 +4368,10 @@
     <w:p>
       <w:r>
         <w:object w:dxaOrig="15661" w:dyaOrig="10876" w14:anchorId="2FC2D1E9">
-          <v:shape id="_x0000_i1028" type="#_x0000_t75" style="width:425pt;height:295.5pt" o:ole="">
-            <v:imagedata r:id="rId29" o:title=""/>
+          <v:shape id="_x0000_i1028" type="#_x0000_t75" style="width:425.35pt;height:295.05pt" o:ole="">
+            <v:imagedata r:id="rId30" o:title=""/>
           </v:shape>
-          <o:OLEObject Type="Embed" ProgID="Visio.Drawing.15" ShapeID="_x0000_i1028" DrawAspect="Content" ObjectID="_1504475174" r:id="rId30"/>
+          <o:OLEObject Type="Embed" ProgID="Visio.Drawing.15" ShapeID="_x0000_i1028" DrawAspect="Content" ObjectID="_1520426618" r:id="rId31"/>
         </w:object>
       </w:r>
     </w:p>
@@ -4473,7 +4597,7 @@
       <w:r>
         <w:rPr>
           <w:noProof/>
-          <w:lang w:val="pt-BR" w:eastAsia="pt-BR"/>
+          <w:lang w:val="en-US"/>
         </w:rPr>
         <w:drawing>
           <wp:inline distT="0" distB="0" distL="0" distR="0" wp14:anchorId="2D89678B" wp14:editId="178A07ED">
@@ -4491,7 +4615,7 @@
                     <pic:cNvPicPr/>
                   </pic:nvPicPr>
                   <pic:blipFill rotWithShape="1">
-                    <a:blip r:embed="rId31"/>
+                    <a:blip r:embed="rId32"/>
                     <a:srcRect t="25603"/>
                     <a:stretch/>
                   </pic:blipFill>
@@ -4523,9 +4647,452 @@
       <w:pPr>
         <w:rPr>
           <w:rFonts w:ascii="Segoe UI Light" w:hAnsi="Segoe UI Light" w:cs="Segoe UI Light"/>
+          <w:b/>
+          <w:lang w:val="en-US"/>
+        </w:rPr>
+      </w:pPr>
+      <w:r>
+        <w:rPr>
+          <w:rFonts w:ascii="Segoe UI Light" w:hAnsi="Segoe UI Light" w:cs="Segoe UI Light"/>
+          <w:lang w:val="en-US"/>
+        </w:rPr>
+        <w:t xml:space="preserve">More details available at: </w:t>
+      </w:r>
+      <w:r>
+        <w:rPr>
+          <w:rFonts w:ascii="Segoe UI Light" w:hAnsi="Segoe UI Light" w:cs="Segoe UI Light"/>
+          <w:b/>
+          <w:lang w:val="en-US"/>
+        </w:rPr>
+        <w:t>5 - Cost Estimator - Scenario 03 - Protecting VMWare to Azure.xlsm</w:t>
+      </w:r>
+    </w:p>
+    <w:p>
+      <w:pPr>
+        <w:pStyle w:val="Heading3"/>
+        <w:rPr>
           <w:lang w:val="en"/>
         </w:rPr>
       </w:pPr>
+      <w:bookmarkStart w:id="10" w:name="_Toc445458773"/>
+      <w:r>
+        <w:rPr>
+          <w:lang w:val="en"/>
+        </w:rPr>
+        <w:lastRenderedPageBreak/>
+        <w:t xml:space="preserve">03b – Protecting VMWare to Azure (Enhanced </w:t>
+      </w:r>
+      <w:r>
+        <w:rPr>
+          <w:lang w:val="en"/>
+        </w:rPr>
+        <w:t>deployment</w:t>
+      </w:r>
+      <w:r>
+        <w:rPr>
+          <w:lang w:val="en"/>
+        </w:rPr>
+        <w:t>)</w:t>
+      </w:r>
+      <w:bookmarkEnd w:id="10"/>
+    </w:p>
+    <w:p>
+      <w:pPr>
+        <w:rPr>
+          <w:rFonts w:ascii="Segoe UI Light" w:hAnsi="Segoe UI Light" w:cs="Segoe UI Light"/>
+          <w:lang w:val="en-US"/>
+        </w:rPr>
+      </w:pPr>
+      <w:r>
+        <w:rPr>
+          <w:rFonts w:ascii="Segoe UI Light" w:hAnsi="Segoe UI Light" w:cs="Segoe UI Light"/>
+          <w:lang w:val="en-US"/>
+        </w:rPr>
+        <w:t>This diagram represents the protection of an on-premise</w:t>
+      </w:r>
+      <w:r>
+        <w:rPr>
+          <w:rFonts w:ascii="Segoe UI Light" w:hAnsi="Segoe UI Light" w:cs="Segoe UI Light"/>
+          <w:lang w:val="en-US"/>
+        </w:rPr>
+        <w:t>s</w:t>
+      </w:r>
+      <w:bookmarkStart w:id="11" w:name="_GoBack"/>
+      <w:bookmarkEnd w:id="11"/>
+      <w:r>
+        <w:rPr>
+          <w:rFonts w:ascii="Segoe UI Light" w:hAnsi="Segoe UI Light" w:cs="Segoe UI Light"/>
+          <w:lang w:val="en-US"/>
+        </w:rPr>
+        <w:t xml:space="preserve"> </w:t>
+      </w:r>
+      <w:r>
+        <w:rPr>
+          <w:rFonts w:ascii="Segoe UI Light" w:hAnsi="Segoe UI Light" w:cs="Segoe UI Light"/>
+          <w:lang w:val="en-US"/>
+        </w:rPr>
+        <w:t xml:space="preserve">VMWare </w:t>
+      </w:r>
+      <w:r>
+        <w:rPr>
+          <w:rFonts w:ascii="Segoe UI Light" w:hAnsi="Segoe UI Light" w:cs="Segoe UI Light"/>
+          <w:lang w:val="en-US"/>
+        </w:rPr>
+        <w:t xml:space="preserve">workload to Microsoft </w:t>
+      </w:r>
+      <w:r>
+        <w:rPr>
+          <w:rFonts w:ascii="Segoe UI Light" w:hAnsi="Segoe UI Light" w:cs="Segoe UI Light"/>
+          <w:lang w:val="en-US"/>
+        </w:rPr>
+        <w:t>Azure</w:t>
+      </w:r>
+      <w:r>
+        <w:rPr>
+          <w:rFonts w:ascii="Segoe UI Light" w:hAnsi="Segoe UI Light" w:cs="Segoe UI Light"/>
+          <w:lang w:val="en-US"/>
+        </w:rPr>
+        <w:t xml:space="preserve"> using the Enhanced deployment</w:t>
+      </w:r>
+      <w:r>
+        <w:rPr>
+          <w:rFonts w:ascii="Segoe UI Light" w:hAnsi="Segoe UI Light" w:cs="Segoe UI Light"/>
+          <w:lang w:val="en-US"/>
+        </w:rPr>
+        <w:t>.</w:t>
+      </w:r>
+    </w:p>
+    <w:p>
+      <w:r>
+        <w:rPr>
+          <w:noProof/>
+          <w:lang w:val="en-US"/>
+        </w:rPr>
+        <w:drawing>
+          <wp:inline distT="0" distB="0" distL="0" distR="0" wp14:anchorId="04603895" wp14:editId="3176A49D">
+            <wp:extent cx="5400040" cy="3669030"/>
+            <wp:effectExtent l="0" t="0" r="0" b="7620"/>
+            <wp:docPr id="9" name="Picture 9"/>
+            <wp:cNvGraphicFramePr>
+              <a:graphicFrameLocks xmlns:a="http://schemas.openxmlformats.org/drawingml/2006/main" noChangeAspect="1"/>
+            </wp:cNvGraphicFramePr>
+            <a:graphic xmlns:a="http://schemas.openxmlformats.org/drawingml/2006/main">
+              <a:graphicData uri="http://schemas.openxmlformats.org/drawingml/2006/picture">
+                <pic:pic xmlns:pic="http://schemas.openxmlformats.org/drawingml/2006/picture">
+                  <pic:nvPicPr>
+                    <pic:cNvPr id="9" name="F94F183.tmp"/>
+                    <pic:cNvPicPr/>
+                  </pic:nvPicPr>
+                  <pic:blipFill>
+                    <a:blip r:embed="rId33">
+                      <a:extLst>
+                        <a:ext uri="{28A0092B-C50C-407E-A947-70E740481C1C}">
+                          <a14:useLocalDpi xmlns:a14="http://schemas.microsoft.com/office/drawing/2010/main" val="0"/>
+                        </a:ext>
+                      </a:extLst>
+                    </a:blip>
+                    <a:stretch>
+                      <a:fillRect/>
+                    </a:stretch>
+                  </pic:blipFill>
+                  <pic:spPr>
+                    <a:xfrm>
+                      <a:off x="0" y="0"/>
+                      <a:ext cx="5400040" cy="3669030"/>
+                    </a:xfrm>
+                    <a:prstGeom prst="rect">
+                      <a:avLst/>
+                    </a:prstGeom>
+                  </pic:spPr>
+                </pic:pic>
+              </a:graphicData>
+            </a:graphic>
+          </wp:inline>
+        </w:drawing>
+      </w:r>
+    </w:p>
+    <w:p>
+      <w:pPr>
+        <w:rPr>
+          <w:rFonts w:ascii="Segoe UI Light" w:hAnsi="Segoe UI Light" w:cs="Segoe UI Light"/>
+          <w:lang w:val="en-US"/>
+        </w:rPr>
+      </w:pPr>
+      <w:r>
+        <w:rPr>
+          <w:rFonts w:ascii="Segoe UI Light" w:hAnsi="Segoe UI Light" w:cs="Segoe UI Light"/>
+          <w:lang w:val="en-US"/>
+        </w:rPr>
+        <w:t xml:space="preserve">The following services </w:t>
+      </w:r>
+      <w:r>
+        <w:rPr>
+          <w:rFonts w:ascii="Segoe UI Light" w:hAnsi="Segoe UI Light" w:cs="Segoe UI Light"/>
+          <w:lang w:val="en-US"/>
+        </w:rPr>
+        <w:t>are represented in the diagram and</w:t>
+      </w:r>
+      <w:r>
+        <w:rPr>
+          <w:rFonts w:ascii="Segoe UI Light" w:hAnsi="Segoe UI Light" w:cs="Segoe UI Light"/>
+          <w:lang w:val="en-US"/>
+        </w:rPr>
+        <w:t xml:space="preserve"> </w:t>
+      </w:r>
+      <w:r>
+        <w:rPr>
+          <w:rFonts w:ascii="Segoe UI Light" w:hAnsi="Segoe UI Light" w:cs="Segoe UI Light"/>
+          <w:lang w:val="en-US"/>
+        </w:rPr>
+        <w:t>compose</w:t>
+      </w:r>
+      <w:r>
+        <w:rPr>
+          <w:rFonts w:ascii="Segoe UI Light" w:hAnsi="Segoe UI Light" w:cs="Segoe UI Light"/>
+          <w:lang w:val="en-US"/>
+        </w:rPr>
+        <w:t xml:space="preserve"> solution costs:</w:t>
+      </w:r>
+    </w:p>
+    <w:p>
+      <w:pPr>
+        <w:pStyle w:val="ListParagraph"/>
+        <w:numPr>
+          <w:ilvl w:val="0"/>
+          <w:numId w:val="21"/>
+        </w:numPr>
+        <w:rPr>
+          <w:rFonts w:ascii="Segoe UI Light" w:hAnsi="Segoe UI Light" w:cs="Segoe UI Light"/>
+          <w:lang w:val="en-US"/>
+        </w:rPr>
+      </w:pPr>
+      <w:r>
+        <w:rPr>
+          <w:rFonts w:ascii="Segoe UI Light" w:hAnsi="Segoe UI Light" w:cs="Segoe UI Light"/>
+          <w:lang w:val="en-US"/>
+        </w:rPr>
+        <w:t>3 instances protected to Azure by Azure Site recovery;</w:t>
+      </w:r>
+    </w:p>
+    <w:p>
+      <w:pPr>
+        <w:pStyle w:val="ListParagraph"/>
+        <w:numPr>
+          <w:ilvl w:val="0"/>
+          <w:numId w:val="21"/>
+        </w:numPr>
+        <w:rPr>
+          <w:rFonts w:ascii="Segoe UI Light" w:hAnsi="Segoe UI Light" w:cs="Segoe UI Light"/>
+          <w:lang w:val="en-US"/>
+        </w:rPr>
+      </w:pPr>
+      <w:r>
+        <w:rPr>
+          <w:rFonts w:ascii="Segoe UI Light" w:hAnsi="Segoe UI Light" w:cs="Segoe UI Light"/>
+          <w:lang w:val="en-US"/>
+        </w:rPr>
+        <w:t>Virtual Machines</w:t>
+      </w:r>
+    </w:p>
+    <w:p>
+      <w:pPr>
+        <w:pStyle w:val="ListParagraph"/>
+        <w:numPr>
+          <w:ilvl w:val="1"/>
+          <w:numId w:val="21"/>
+        </w:numPr>
+        <w:rPr>
+          <w:rFonts w:ascii="Segoe UI Light" w:hAnsi="Segoe UI Light" w:cs="Segoe UI Light"/>
+          <w:lang w:val="en-US"/>
+        </w:rPr>
+      </w:pPr>
+      <w:r>
+        <w:rPr>
+          <w:rFonts w:ascii="Segoe UI Light" w:hAnsi="Segoe UI Light" w:cs="Segoe UI Light"/>
+          <w:lang w:val="en-US"/>
+        </w:rPr>
+        <w:t>744 hours per month for infrastructure compo</w:t>
+      </w:r>
+      <w:r>
+        <w:rPr>
+          <w:rFonts w:ascii="Segoe UI Light" w:hAnsi="Segoe UI Light" w:cs="Segoe UI Light"/>
+          <w:lang w:val="en-US"/>
+        </w:rPr>
+        <w:t>nent</w:t>
+      </w:r>
+      <w:r>
+        <w:rPr>
+          <w:rFonts w:ascii="Segoe UI Light" w:hAnsi="Segoe UI Light" w:cs="Segoe UI Light"/>
+          <w:lang w:val="en-US"/>
+        </w:rPr>
+        <w:t xml:space="preserve"> Active Directory;</w:t>
+      </w:r>
+    </w:p>
+    <w:p>
+      <w:pPr>
+        <w:pStyle w:val="ListParagraph"/>
+        <w:numPr>
+          <w:ilvl w:val="1"/>
+          <w:numId w:val="21"/>
+        </w:numPr>
+        <w:rPr>
+          <w:rFonts w:ascii="Segoe UI Light" w:hAnsi="Segoe UI Light" w:cs="Segoe UI Light"/>
+          <w:lang w:val="en-US"/>
+        </w:rPr>
+      </w:pPr>
+      <w:r>
+        <w:rPr>
+          <w:rFonts w:ascii="Segoe UI Light" w:hAnsi="Segoe UI Light" w:cs="Segoe UI Light"/>
+          <w:lang w:val="en-US"/>
+        </w:rPr>
+        <w:t>25 hours per month based on availability estimation and SLA of 95% for protected workloads;</w:t>
+      </w:r>
+    </w:p>
+    <w:p>
+      <w:pPr>
+        <w:pStyle w:val="ListParagraph"/>
+        <w:numPr>
+          <w:ilvl w:val="0"/>
+          <w:numId w:val="21"/>
+        </w:numPr>
+        <w:rPr>
+          <w:rFonts w:ascii="Segoe UI Light" w:hAnsi="Segoe UI Light" w:cs="Segoe UI Light"/>
+          <w:lang w:val="en-US"/>
+        </w:rPr>
+      </w:pPr>
+      <w:r>
+        <w:rPr>
+          <w:rFonts w:ascii="Segoe UI Light" w:hAnsi="Segoe UI Light" w:cs="Segoe UI Light"/>
+          <w:lang w:val="en-US"/>
+        </w:rPr>
+        <w:t>Geo-Redundant and Locally-Redundant Storage for protected workloads and infrastructure components;</w:t>
+      </w:r>
+    </w:p>
+    <w:p>
+      <w:pPr>
+        <w:pStyle w:val="ListParagraph"/>
+        <w:numPr>
+          <w:ilvl w:val="0"/>
+          <w:numId w:val="21"/>
+        </w:numPr>
+        <w:rPr>
+          <w:rFonts w:ascii="Segoe UI Light" w:hAnsi="Segoe UI Light" w:cs="Segoe UI Light"/>
+          <w:lang w:val="en-US"/>
+        </w:rPr>
+      </w:pPr>
+      <w:r>
+        <w:rPr>
+          <w:rFonts w:ascii="Segoe UI Light" w:hAnsi="Segoe UI Light" w:cs="Segoe UI Light"/>
+          <w:lang w:val="en-US"/>
+        </w:rPr>
+        <w:t>Storage Transactions</w:t>
+      </w:r>
+    </w:p>
+    <w:p>
+      <w:pPr>
+        <w:pStyle w:val="ListParagraph"/>
+        <w:numPr>
+          <w:ilvl w:val="0"/>
+          <w:numId w:val="21"/>
+        </w:numPr>
+        <w:rPr>
+          <w:rFonts w:ascii="Segoe UI Light" w:hAnsi="Segoe UI Light" w:cs="Segoe UI Light"/>
+          <w:lang w:val="en-US"/>
+        </w:rPr>
+      </w:pPr>
+      <w:r>
+        <w:rPr>
+          <w:rFonts w:ascii="Segoe UI Light" w:hAnsi="Segoe UI Light" w:cs="Segoe UI Light"/>
+          <w:lang w:val="en-US"/>
+        </w:rPr>
+        <w:t>744 hours of VPN gateway for hybrid communication;</w:t>
+      </w:r>
+    </w:p>
+    <w:p>
+      <w:pPr>
+        <w:pStyle w:val="ListParagraph"/>
+        <w:numPr>
+          <w:ilvl w:val="0"/>
+          <w:numId w:val="21"/>
+        </w:numPr>
+        <w:jc w:val="both"/>
+        <w:rPr>
+          <w:rFonts w:ascii="Segoe UI Light" w:hAnsi="Segoe UI Light" w:cs="Segoe UI Light"/>
+          <w:lang w:val="en"/>
+        </w:rPr>
+      </w:pPr>
+      <w:r>
+        <w:rPr>
+          <w:rFonts w:ascii="Segoe UI Light" w:hAnsi="Segoe UI Light" w:cs="Segoe UI Light"/>
+          <w:lang w:val="en-US"/>
+        </w:rPr>
+        <w:t>Data egress from Azure</w:t>
+      </w:r>
+    </w:p>
+    <w:p>
+      <w:pPr>
+        <w:jc w:val="both"/>
+        <w:rPr>
+          <w:noProof/>
+          <w:lang w:val="es-MX" w:eastAsia="es-MX"/>
+        </w:rPr>
+      </w:pPr>
+      <w:r>
+        <w:rPr>
+          <w:noProof/>
+          <w:lang w:val="en-US"/>
+        </w:rPr>
+        <w:drawing>
+          <wp:inline distT="0" distB="0" distL="0" distR="0" wp14:anchorId="5DD3B48A" wp14:editId="77121D10">
+            <wp:extent cx="5400040" cy="1438910"/>
+            <wp:effectExtent l="0" t="0" r="0" b="8890"/>
+            <wp:docPr id="7" name="Picture 7"/>
+            <wp:cNvGraphicFramePr>
+              <a:graphicFrameLocks xmlns:a="http://schemas.openxmlformats.org/drawingml/2006/main" noChangeAspect="1"/>
+            </wp:cNvGraphicFramePr>
+            <a:graphic xmlns:a="http://schemas.openxmlformats.org/drawingml/2006/main">
+              <a:graphicData uri="http://schemas.openxmlformats.org/drawingml/2006/picture">
+                <pic:pic xmlns:pic="http://schemas.openxmlformats.org/drawingml/2006/picture">
+                  <pic:nvPicPr>
+                    <pic:cNvPr id="7" name="F943771.tmp"/>
+                    <pic:cNvPicPr/>
+                  </pic:nvPicPr>
+                  <pic:blipFill>
+                    <a:blip r:embed="rId34" cstate="print">
+                      <a:extLst>
+                        <a:ext uri="{28A0092B-C50C-407E-A947-70E740481C1C}">
+                          <a14:useLocalDpi xmlns:a14="http://schemas.microsoft.com/office/drawing/2010/main" val="0"/>
+                        </a:ext>
+                      </a:extLst>
+                    </a:blip>
+                    <a:stretch>
+                      <a:fillRect/>
+                    </a:stretch>
+                  </pic:blipFill>
+                  <pic:spPr>
+                    <a:xfrm>
+                      <a:off x="0" y="0"/>
+                      <a:ext cx="5400040" cy="1438910"/>
+                    </a:xfrm>
+                    <a:prstGeom prst="rect">
+                      <a:avLst/>
+                    </a:prstGeom>
+                  </pic:spPr>
+                </pic:pic>
+              </a:graphicData>
+            </a:graphic>
+          </wp:inline>
+        </w:drawing>
+      </w:r>
+    </w:p>
+    <w:p>
+      <w:pPr>
+        <w:rPr>
+          <w:rFonts w:ascii="Segoe UI Light" w:hAnsi="Segoe UI Light" w:cs="Segoe UI Light"/>
+          <w:b/>
+          <w:lang w:val="en-US"/>
+        </w:rPr>
+      </w:pPr>
       <w:r>
         <w:rPr>
           <w:rFonts w:ascii="Segoe UI Light" w:hAnsi="Segoe UI Light" w:cs="Segoe UI Light"/>
@@ -4539,8 +5106,48 @@
           <w:b/>
           <w:lang w:val="en-US"/>
         </w:rPr>
-        <w:t>5 - Cost Estimator - Scenario 03 - Protecting VMWare to Azure.xlsm</w:t>
-      </w:r>
+        <w:t>5 - Cost Estimator - Scenario 03</w:t>
+      </w:r>
+      <w:r>
+        <w:rPr>
+          <w:rFonts w:ascii="Segoe UI Light" w:hAnsi="Segoe UI Light" w:cs="Segoe UI Light"/>
+          <w:b/>
+          <w:lang w:val="en-US"/>
+        </w:rPr>
+        <w:t>b</w:t>
+      </w:r>
+      <w:r>
+        <w:rPr>
+          <w:rFonts w:ascii="Segoe UI Light" w:hAnsi="Segoe UI Light" w:cs="Segoe UI Light"/>
+          <w:b/>
+          <w:lang w:val="en-US"/>
+        </w:rPr>
+        <w:t xml:space="preserve"> - Protecting VMWare to Azure</w:t>
+      </w:r>
+      <w:r>
+        <w:rPr>
+          <w:rFonts w:ascii="Segoe UI Light" w:hAnsi="Segoe UI Light" w:cs="Segoe UI Light"/>
+          <w:b/>
+          <w:lang w:val="en-US"/>
+        </w:rPr>
+        <w:t xml:space="preserve"> (Enhanced)</w:t>
+      </w:r>
+      <w:r>
+        <w:rPr>
+          <w:rFonts w:ascii="Segoe UI Light" w:hAnsi="Segoe UI Light" w:cs="Segoe UI Light"/>
+          <w:b/>
+          <w:lang w:val="en-US"/>
+        </w:rPr>
+        <w:t>.xlsm</w:t>
+      </w:r>
+    </w:p>
+    <w:p>
+      <w:pPr>
+        <w:rPr>
+          <w:rFonts w:ascii="Segoe UI Light" w:hAnsi="Segoe UI Light" w:cs="Segoe UI Light"/>
+          <w:lang w:val="en"/>
+        </w:rPr>
+      </w:pPr>
     </w:p>
     <w:sectPr>
       <w:pgSz w:w="11906" w:h="16838"/>
@@ -4553,7 +5160,7 @@
 </file>
 
 <file path=word/numbering.xml><?xml version="1.0" encoding="utf-8"?>
-<w:numbering xmlns:wpc="http://schemas.microsoft.com/office/word/2010/wordprocessingCanvas" xmlns:mc="http://schemas.openxmlformats.org/markup-compatibility/2006" xmlns:o="urn:schemas-microsoft-com:office:office" xmlns:r="http://schemas.openxmlformats.org/officeDocument/2006/relationships" xmlns:m="http://schemas.openxmlformats.org/officeDocument/2006/math" xmlns:v="urn:schemas-microsoft-com:vml" xmlns:wp14="http://schemas.microsoft.com/office/word/2010/wordprocessingDrawing" xmlns:wp="http://schemas.openxmlformats.org/drawingml/2006/wordprocessingDrawing" xmlns:w10="urn:schemas-microsoft-com:office:word" xmlns:w="http://schemas.openxmlformats.org/wordprocessingml/2006/main" xmlns:w14="http://schemas.microsoft.com/office/word/2010/wordml" xmlns:w15="http://schemas.microsoft.com/office/word/2012/wordml" xmlns:wpg="http://schemas.microsoft.com/office/word/2010/wordprocessingGroup" xmlns:wpi="http://schemas.microsoft.com/office/word/2010/wordprocessingInk" xmlns:wne="http://schemas.microsoft.com/office/word/2006/wordml" xmlns:wps="http://schemas.microsoft.com/office/word/2010/wordprocessingShape" mc:Ignorable="w14 w15 wp14">
+<w:numbering xmlns:wpc="http://schemas.microsoft.com/office/word/2010/wordprocessingCanvas" xmlns:cx="http://schemas.microsoft.com/office/drawing/2014/chartex" xmlns:cx1="http://schemas.microsoft.com/office/drawing/2015/9/8/chartex" xmlns:cx2="http://schemas.microsoft.com/office/drawing/2015/10/21/chartex" xmlns:mc="http://schemas.openxmlformats.org/markup-compatibility/2006" xmlns:o="urn:schemas-microsoft-com:office:office" xmlns:r="http://schemas.openxmlformats.org/officeDocument/2006/relationships" xmlns:m="http://schemas.openxmlformats.org/officeDocument/2006/math" xmlns:v="urn:schemas-microsoft-com:vml" xmlns:wp14="http://schemas.microsoft.com/office/word/2010/wordprocessingDrawing" xmlns:wp="http://schemas.openxmlformats.org/drawingml/2006/wordprocessingDrawing" xmlns:w10="urn:schemas-microsoft-com:office:word" xmlns:w="http://schemas.openxmlformats.org/wordprocessingml/2006/main" xmlns:w14="http://schemas.microsoft.com/office/word/2010/wordml" xmlns:w15="http://schemas.microsoft.com/office/word/2012/wordml" xmlns:w16se="http://schemas.microsoft.com/office/word/2015/wordml/symex" xmlns:wpg="http://schemas.microsoft.com/office/word/2010/wordprocessingGroup" xmlns:wpi="http://schemas.microsoft.com/office/word/2010/wordprocessingInk" xmlns:wne="http://schemas.microsoft.com/office/word/2006/wordml" xmlns:wps="http://schemas.microsoft.com/office/word/2010/wordprocessingShape" mc:Ignorable="w14 w15 w16se wp14">
   <w:abstractNum w:abstractNumId="0" w15:restartNumberingAfterBreak="0">
     <w:nsid w:val="024A073C"/>
     <w:multiLevelType w:val="multilevel"/>
@@ -7926,7 +8533,7 @@
 </file>
 
 <file path=word/styles.xml><?xml version="1.0" encoding="utf-8"?>
-<w:styles xmlns:mc="http://schemas.openxmlformats.org/markup-compatibility/2006" xmlns:r="http://schemas.openxmlformats.org/officeDocument/2006/relationships" xmlns:w="http://schemas.openxmlformats.org/wordprocessingml/2006/main" xmlns:w14="http://schemas.microsoft.com/office/word/2010/wordml" xmlns:w15="http://schemas.microsoft.com/office/word/2012/wordml" mc:Ignorable="w14 w15">
+<w:styles xmlns:mc="http://schemas.openxmlformats.org/markup-compatibility/2006" xmlns:r="http://schemas.openxmlformats.org/officeDocument/2006/relationships" xmlns:w="http://schemas.openxmlformats.org/wordprocessingml/2006/main" xmlns:w14="http://schemas.microsoft.com/office/word/2010/wordml" xmlns:w15="http://schemas.microsoft.com/office/word/2012/wordml" xmlns:w16se="http://schemas.microsoft.com/office/word/2015/wordml/symex" mc:Ignorable="w14 w15 w16se">
   <w:docDefaults>
     <w:rPrDefault>
       <w:rPr>
@@ -7942,7 +8549,7 @@
       </w:pPr>
     </w:pPrDefault>
   </w:docDefaults>
-  <w:latentStyles w:defLockedState="0" w:defUIPriority="99" w:defSemiHidden="0" w:defUnhideWhenUsed="0" w:defQFormat="0" w:count="371">
+  <w:latentStyles w:defLockedState="0" w:defUIPriority="99" w:defSemiHidden="0" w:defUnhideWhenUsed="0" w:defQFormat="0" w:count="372">
     <w:lsdException w:name="Normal" w:uiPriority="0" w:qFormat="1"/>
     <w:lsdException w:name="heading 1" w:uiPriority="9" w:qFormat="1"/>
     <w:lsdException w:name="heading 2" w:semiHidden="1" w:uiPriority="9" w:unhideWhenUsed="1" w:qFormat="1"/>
@@ -8314,6 +8921,7 @@
     <w:lsdException w:name="List Table 5 Dark Accent 6" w:uiPriority="50"/>
     <w:lsdException w:name="List Table 6 Colorful Accent 6" w:uiPriority="51"/>
     <w:lsdException w:name="List Table 7 Colorful Accent 6" w:uiPriority="52"/>
+    <w:lsdException w:name="Mention" w:semiHidden="1" w:unhideWhenUsed="1"/>
   </w:latentStyles>
   <w:style w:type="paragraph" w:default="1" w:styleId="Normal">
     <w:name w:val="Normal"/>
@@ -9021,26 +9629,6 @@
 </file>
 
 <file path=customXml/item2.xml><?xml version="1.0" encoding="utf-8"?>
-<p:properties xmlns:p="http://schemas.microsoft.com/office/2006/metadata/properties" xmlns:xsi="http://www.w3.org/2001/XMLSchema-instance" xmlns:pc="http://schemas.microsoft.com/office/infopath/2007/PartnerControls">
-  <documentManagement>
-    <_ShortcutUrl xmlns="d998fb76-9a2a-468e-b3b9-73e6011ded53">
-      <Url xsi:nil="true"/>
-      <Description xsi:nil="true"/>
-    </_ShortcutUrl>
-  </documentManagement>
-</p:properties>
-</file>
-
-<file path=customXml/item3.xml><?xml version="1.0" encoding="utf-8"?>
-<?mso-contentType ?>
-<FormTemplates xmlns="http://schemas.microsoft.com/sharepoint/v3/contenttype/forms">
-  <Display>DocumentLibraryForm</Display>
-  <Edit>DocumentLibraryForm</Edit>
-  <New>DocumentLibraryForm</New>
-</FormTemplates>
-</file>
-
-<file path=customXml/item4.xml><?xml version="1.0" encoding="utf-8"?>
 <ct:contentTypeSchema xmlns:ct="http://schemas.microsoft.com/office/2006/metadata/contentType" xmlns:ma="http://schemas.microsoft.com/office/2006/metadata/properties/metaAttributes" ct:_="" ma:_="" ma:contentTypeName="Document" ma:contentTypeID="0x010100AB7F171FDBFD134D9DB5CFD30BF9EBF2" ma:contentTypeVersion="3" ma:contentTypeDescription="Create a new document." ma:contentTypeScope="" ma:versionID="402f8dca69ab7acfac722918f8e9d211">
   <xsd:schema xmlns:xsd="http://www.w3.org/2001/XMLSchema" xmlns:xs="http://www.w3.org/2001/XMLSchema" xmlns:p="http://schemas.microsoft.com/office/2006/metadata/properties" xmlns:ns2="d998fb76-9a2a-468e-b3b9-73e6011ded53" xmlns:ns3="1e9946e3-f9a0-41e4-9b22-58e2cc8fa95c" targetNamespace="http://schemas.microsoft.com/office/2006/metadata/properties" ma:root="true" ma:fieldsID="1be315c11ab3ee19185f326326b6632f" ns2:_="" ns3:_="">
     <xsd:import namespace="d998fb76-9a2a-468e-b3b9-73e6011ded53"/>
@@ -9206,18 +9794,79 @@
 </ct:contentTypeSchema>
 </file>
 
+<file path=customXml/item3.xml><?xml version="1.0" encoding="utf-8"?>
+<p:properties xmlns:p="http://schemas.microsoft.com/office/2006/metadata/properties" xmlns:xsi="http://www.w3.org/2001/XMLSchema-instance" xmlns:pc="http://schemas.microsoft.com/office/infopath/2007/PartnerControls">
+  <documentManagement>
+    <_ShortcutUrl xmlns="d998fb76-9a2a-468e-b3b9-73e6011ded53">
+      <Url xsi:nil="true"/>
+      <Description xsi:nil="true"/>
+    </_ShortcutUrl>
+  </documentManagement>
+</p:properties>
+</file>
+
+<file path=customXml/item4.xml><?xml version="1.0" encoding="utf-8"?>
+<?mso-contentType ?>
+<FormTemplates xmlns="http://schemas.microsoft.com/sharepoint/v3/contenttype/forms">
+  <Display>DocumentLibraryForm</Display>
+  <Edit>DocumentLibraryForm</Edit>
+  <New>DocumentLibraryForm</New>
+</FormTemplates>
+</file>
+
+<file path=customXml/item5.xml><?xml version="1.0" encoding="utf-8"?>
+<b:Sources xmlns:b="http://schemas.openxmlformats.org/officeDocument/2006/bibliography" xmlns="http://schemas.openxmlformats.org/officeDocument/2006/bibliography" SelectedStyle="\APASixthEditionOfficeOnline.xsl" StyleName="APA" Version="6"/>
+</file>
+
 <file path=customXml/itemProps1.xml><?xml version="1.0" encoding="utf-8"?>
-<ds:datastoreItem xmlns:ds="http://schemas.openxmlformats.org/officeDocument/2006/customXml" ds:itemID="{55AF091B-3C7A-41E3-B477-F2FDAA23CFDA}"/>
+<ds:datastoreItem xmlns:ds="http://schemas.openxmlformats.org/officeDocument/2006/customXml" ds:itemID="{55AF091B-3C7A-41E3-B477-F2FDAA23CFDA}">
+  <ds:schemaRefs>
+    <ds:schemaRef ds:uri="http://schemas.microsoft.com/office/2006/coverPageProps"/>
+  </ds:schemaRefs>
+</ds:datastoreItem>
 </file>
 
 <file path=customXml/itemProps2.xml><?xml version="1.0" encoding="utf-8"?>
-<ds:datastoreItem xmlns:ds="http://schemas.openxmlformats.org/officeDocument/2006/customXml" ds:itemID="{8C85BBA5-A7CD-49B5-82DF-15082EF6021E}"/>
+<ds:datastoreItem xmlns:ds="http://schemas.openxmlformats.org/officeDocument/2006/customXml" ds:itemID="{B4CB2ACA-8DCB-41AA-865B-919889960E29}">
+  <ds:schemaRefs>
+    <ds:schemaRef ds:uri="http://schemas.microsoft.com/office/2006/metadata/contentType"/>
+    <ds:schemaRef ds:uri="http://schemas.microsoft.com/office/2006/metadata/properties/metaAttributes"/>
+    <ds:schemaRef ds:uri="http://www.w3.org/2001/XMLSchema"/>
+    <ds:schemaRef ds:uri="http://schemas.microsoft.com/office/2006/metadata/properties"/>
+    <ds:schemaRef ds:uri="d998fb76-9a2a-468e-b3b9-73e6011ded53"/>
+    <ds:schemaRef ds:uri="1e9946e3-f9a0-41e4-9b22-58e2cc8fa95c"/>
+    <ds:schemaRef ds:uri="http://schemas.microsoft.com/office/2006/documentManagement/types"/>
+    <ds:schemaRef ds:uri="http://schemas.microsoft.com/office/infopath/2007/PartnerControls"/>
+    <ds:schemaRef ds:uri="http://schemas.openxmlformats.org/package/2006/metadata/core-properties"/>
+    <ds:schemaRef ds:uri="http://purl.org/dc/elements/1.1/"/>
+    <ds:schemaRef ds:uri="http://purl.org/dc/terms/"/>
+    <ds:schemaRef ds:uri="http://schemas.microsoft.com/internal/obd"/>
+  </ds:schemaRefs>
+</ds:datastoreItem>
 </file>
 
 <file path=customXml/itemProps3.xml><?xml version="1.0" encoding="utf-8"?>
-<ds:datastoreItem xmlns:ds="http://schemas.openxmlformats.org/officeDocument/2006/customXml" ds:itemID="{40074941-72CB-43E6-A71B-2EE0A6D0D3A9}"/>
+<ds:datastoreItem xmlns:ds="http://schemas.openxmlformats.org/officeDocument/2006/customXml" ds:itemID="{8C85BBA5-A7CD-49B5-82DF-15082EF6021E}">
+  <ds:schemaRefs>
+    <ds:schemaRef ds:uri="http://schemas.microsoft.com/office/2006/metadata/properties"/>
+    <ds:schemaRef ds:uri="http://schemas.microsoft.com/office/infopath/2007/PartnerControls"/>
+    <ds:schemaRef ds:uri="d998fb76-9a2a-468e-b3b9-73e6011ded53"/>
+  </ds:schemaRefs>
+</ds:datastoreItem>
 </file>
 
 <file path=customXml/itemProps4.xml><?xml version="1.0" encoding="utf-8"?>
-<ds:datastoreItem xmlns:ds="http://schemas.openxmlformats.org/officeDocument/2006/customXml" ds:itemID="{B4CB2ACA-8DCB-41AA-865B-919889960E29}"/>
+<ds:datastoreItem xmlns:ds="http://schemas.openxmlformats.org/officeDocument/2006/customXml" ds:itemID="{40074941-72CB-43E6-A71B-2EE0A6D0D3A9}">
+  <ds:schemaRefs>
+    <ds:schemaRef ds:uri="http://schemas.microsoft.com/sharepoint/v3/contenttype/forms"/>
+  </ds:schemaRefs>
+</ds:datastoreItem>
+</file>
+
+<file path=customXml/itemProps5.xml><?xml version="1.0" encoding="utf-8"?>
+<ds:datastoreItem xmlns:ds="http://schemas.openxmlformats.org/officeDocument/2006/customXml" ds:itemID="{9D845430-CA3B-4F9A-900C-CE2D576284F0}">
+  <ds:schemaRefs>
+    <ds:schemaRef ds:uri="http://schemas.openxmlformats.org/officeDocument/2006/bibliography"/>
+  </ds:schemaRefs>
+</ds:datastoreItem>
 </file>
</xml_diff>